<commit_message>
Create Instructions pdf and final  update on Instructions.docx file
</commit_message>
<xml_diff>
--- a/Instructions.docx
+++ b/Instructions.docx
@@ -142,7 +142,33 @@
         <w:t>R</w:t>
       </w:r>
       <w:r>
-        <w:t>un 'npm init -y' to create a 'package.json' file.</w:t>
+        <w:t>un '</w:t>
+      </w:r>
+      <w:proofErr w:type="spellStart"/>
+      <w:r>
+        <w:t>npm</w:t>
+      </w:r>
+      <w:proofErr w:type="spellEnd"/>
+      <w:r>
+        <w:t xml:space="preserve"> </w:t>
+      </w:r>
+      <w:proofErr w:type="spellStart"/>
+      <w:r>
+        <w:t>init</w:t>
+      </w:r>
+      <w:proofErr w:type="spellEnd"/>
+      <w:r>
+        <w:t xml:space="preserve"> -y' to create a '</w:t>
+      </w:r>
+      <w:proofErr w:type="spellStart"/>
+      <w:proofErr w:type="gramStart"/>
+      <w:r>
+        <w:t>package.json</w:t>
+      </w:r>
+      <w:proofErr w:type="spellEnd"/>
+      <w:proofErr w:type="gramEnd"/>
+      <w:r>
+        <w:t>' file.</w:t>
       </w:r>
     </w:p>
     <w:p>
@@ -155,7 +181,15 @@
         <w:ind w:firstLineChars="0"/>
       </w:pPr>
       <w:r>
-        <w:t>Install Express, running 'npm install express'</w:t>
+        <w:t>Install Express, running '</w:t>
+      </w:r>
+      <w:proofErr w:type="spellStart"/>
+      <w:r>
+        <w:t>npm</w:t>
+      </w:r>
+      <w:proofErr w:type="spellEnd"/>
+      <w:r>
+        <w:t xml:space="preserve"> install express'</w:t>
       </w:r>
       <w:r>
         <w:rPr>
@@ -229,16 +263,204 @@
           <w:numId w:val="1"/>
         </w:numPr>
         <w:ind w:firstLineChars="0"/>
+      </w:pPr>
+      <w:r>
         <w:rPr>
           <w:rFonts w:hint="eastAsia"/>
         </w:rPr>
+        <w:t>Server_get.js code:</w:t>
+      </w:r>
+      <w:r>
+        <w:rPr>
+          <w:noProof/>
+        </w:rPr>
+        <w:drawing>
+          <wp:inline distT="0" distB="0" distL="0" distR="0" wp14:anchorId="514FFE0C" wp14:editId="67EA695D">
+            <wp:extent cx="5274310" cy="4034155"/>
+            <wp:effectExtent l="0" t="0" r="2540" b="4445"/>
+            <wp:docPr id="1020058694" name="图片 4"/>
+            <wp:cNvGraphicFramePr>
+              <a:graphicFrameLocks xmlns:a="http://schemas.openxmlformats.org/drawingml/2006/main" noChangeAspect="1"/>
+            </wp:cNvGraphicFramePr>
+            <a:graphic xmlns:a="http://schemas.openxmlformats.org/drawingml/2006/main">
+              <a:graphicData uri="http://schemas.openxmlformats.org/drawingml/2006/picture">
+                <pic:pic xmlns:pic="http://schemas.openxmlformats.org/drawingml/2006/picture">
+                  <pic:nvPicPr>
+                    <pic:cNvPr id="1020058694" name="图片 1020058694"/>
+                    <pic:cNvPicPr/>
+                  </pic:nvPicPr>
+                  <pic:blipFill>
+                    <a:blip r:embed="rId8" cstate="print">
+                      <a:extLst>
+                        <a:ext uri="{28A0092B-C50C-407E-A947-70E740481C1C}">
+                          <a14:useLocalDpi xmlns:a14="http://schemas.microsoft.com/office/drawing/2010/main" val="0"/>
+                        </a:ext>
+                      </a:extLst>
+                    </a:blip>
+                    <a:stretch>
+                      <a:fillRect/>
+                    </a:stretch>
+                  </pic:blipFill>
+                  <pic:spPr>
+                    <a:xfrm>
+                      <a:off x="0" y="0"/>
+                      <a:ext cx="5274310" cy="4034155"/>
+                    </a:xfrm>
+                    <a:prstGeom prst="rect">
+                      <a:avLst/>
+                    </a:prstGeom>
+                  </pic:spPr>
+                </pic:pic>
+              </a:graphicData>
+            </a:graphic>
+          </wp:inline>
+        </w:drawing>
+      </w:r>
+    </w:p>
+    <w:p>
+      <w:pPr>
+        <w:pStyle w:val="a3"/>
+        <w:numPr>
+          <w:ilvl w:val="0"/>
+          <w:numId w:val="1"/>
+        </w:numPr>
+        <w:ind w:firstLineChars="0"/>
       </w:pPr>
       <w:r>
         <w:rPr>
           <w:rFonts w:hint="eastAsia"/>
         </w:rPr>
+        <w:lastRenderedPageBreak/>
+        <w:t xml:space="preserve">Server result: </w:t>
+      </w:r>
+      <w:r>
+        <w:rPr>
+          <w:noProof/>
+        </w:rPr>
+        <w:drawing>
+          <wp:inline distT="0" distB="0" distL="0" distR="0" wp14:anchorId="66AE449E" wp14:editId="70EB2F7A">
+            <wp:extent cx="5274310" cy="4436745"/>
+            <wp:effectExtent l="0" t="0" r="2540" b="1905"/>
+            <wp:docPr id="1547165146" name="图片 5"/>
+            <wp:cNvGraphicFramePr>
+              <a:graphicFrameLocks xmlns:a="http://schemas.openxmlformats.org/drawingml/2006/main" noChangeAspect="1"/>
+            </wp:cNvGraphicFramePr>
+            <a:graphic xmlns:a="http://schemas.openxmlformats.org/drawingml/2006/main">
+              <a:graphicData uri="http://schemas.openxmlformats.org/drawingml/2006/picture">
+                <pic:pic xmlns:pic="http://schemas.openxmlformats.org/drawingml/2006/picture">
+                  <pic:nvPicPr>
+                    <pic:cNvPr id="1547165146" name="图片 1547165146"/>
+                    <pic:cNvPicPr/>
+                  </pic:nvPicPr>
+                  <pic:blipFill>
+                    <a:blip r:embed="rId9">
+                      <a:extLst>
+                        <a:ext uri="{28A0092B-C50C-407E-A947-70E740481C1C}">
+                          <a14:useLocalDpi xmlns:a14="http://schemas.microsoft.com/office/drawing/2010/main" val="0"/>
+                        </a:ext>
+                      </a:extLst>
+                    </a:blip>
+                    <a:stretch>
+                      <a:fillRect/>
+                    </a:stretch>
+                  </pic:blipFill>
+                  <pic:spPr>
+                    <a:xfrm>
+                      <a:off x="0" y="0"/>
+                      <a:ext cx="5274310" cy="4436745"/>
+                    </a:xfrm>
+                    <a:prstGeom prst="rect">
+                      <a:avLst/>
+                    </a:prstGeom>
+                  </pic:spPr>
+                </pic:pic>
+              </a:graphicData>
+            </a:graphic>
+          </wp:inline>
+        </w:drawing>
+      </w:r>
+    </w:p>
+    <w:p>
+      <w:pPr>
+        <w:pStyle w:val="a3"/>
+        <w:numPr>
+          <w:ilvl w:val="0"/>
+          <w:numId w:val="1"/>
+        </w:numPr>
+        <w:ind w:firstLineChars="0"/>
+      </w:pPr>
+      <w:r>
+        <w:rPr>
+          <w:rFonts w:hint="eastAsia"/>
+        </w:rPr>
         <w:t>Pushed to the Repo in main branch</w:t>
       </w:r>
+      <w:r>
+        <w:rPr>
+          <w:rFonts w:hint="eastAsia"/>
+        </w:rPr>
+        <w:t xml:space="preserve">: </w:t>
+      </w:r>
+      <w:r>
+        <w:rPr>
+          <w:noProof/>
+        </w:rPr>
+        <w:lastRenderedPageBreak/>
+        <w:drawing>
+          <wp:inline distT="0" distB="0" distL="0" distR="0" wp14:anchorId="03FB8A27" wp14:editId="5238CBAC">
+            <wp:extent cx="5274310" cy="5377815"/>
+            <wp:effectExtent l="0" t="0" r="2540" b="0"/>
+            <wp:docPr id="962073672" name="图片 6"/>
+            <wp:cNvGraphicFramePr>
+              <a:graphicFrameLocks xmlns:a="http://schemas.openxmlformats.org/drawingml/2006/main" noChangeAspect="1"/>
+            </wp:cNvGraphicFramePr>
+            <a:graphic xmlns:a="http://schemas.openxmlformats.org/drawingml/2006/main">
+              <a:graphicData uri="http://schemas.openxmlformats.org/drawingml/2006/picture">
+                <pic:pic xmlns:pic="http://schemas.openxmlformats.org/drawingml/2006/picture">
+                  <pic:nvPicPr>
+                    <pic:cNvPr id="962073672" name="图片 962073672"/>
+                    <pic:cNvPicPr/>
+                  </pic:nvPicPr>
+                  <pic:blipFill>
+                    <a:blip r:embed="rId10" cstate="print">
+                      <a:extLst>
+                        <a:ext uri="{28A0092B-C50C-407E-A947-70E740481C1C}">
+                          <a14:useLocalDpi xmlns:a14="http://schemas.microsoft.com/office/drawing/2010/main" val="0"/>
+                        </a:ext>
+                      </a:extLst>
+                    </a:blip>
+                    <a:stretch>
+                      <a:fillRect/>
+                    </a:stretch>
+                  </pic:blipFill>
+                  <pic:spPr>
+                    <a:xfrm>
+                      <a:off x="0" y="0"/>
+                      <a:ext cx="5274310" cy="5377815"/>
+                    </a:xfrm>
+                    <a:prstGeom prst="rect">
+                      <a:avLst/>
+                    </a:prstGeom>
+                  </pic:spPr>
+                </pic:pic>
+              </a:graphicData>
+            </a:graphic>
+          </wp:inline>
+        </w:drawing>
+      </w:r>
+    </w:p>
+    <w:p>
+      <w:pPr>
+        <w:pStyle w:val="a3"/>
+        <w:numPr>
+          <w:ilvl w:val="0"/>
+          <w:numId w:val="1"/>
+        </w:numPr>
+        <w:ind w:firstLineChars="0"/>
+        <w:rPr>
+          <w:rFonts w:hint="eastAsia"/>
+        </w:rPr>
+      </w:pPr>
     </w:p>
     <w:sectPr>
       <w:pgSz w:w="11906" w:h="16838"/>

</xml_diff>